<commit_message>
edit quote mark instructions
</commit_message>
<xml_diff>
--- a/Editing_Sorted_SSM_Documents.docx
+++ b/Editing_Sorted_SSM_Documents.docx
@@ -132,13 +132,7 @@
         <w:rPr>
           <w:rFonts w:ascii="Times New Roman" w:hAnsi="Times New Roman" w:cs="Times New Roman"/>
         </w:rPr>
-        <w:t xml:space="preserve">. </w:t>
-      </w:r>
-      <w:r>
-        <w:rPr>
-          <w:rFonts w:ascii="Times New Roman" w:hAnsi="Times New Roman" w:cs="Times New Roman"/>
-        </w:rPr>
-        <w:t xml:space="preserve">If you use the output as it comes out of </w:t>
+        <w:t xml:space="preserve">. If you use the output as it comes out of </w:t>
       </w:r>
       <w:r>
         <w:rPr>
@@ -151,13 +145,7 @@
         <w:rPr>
           <w:rFonts w:ascii="Times New Roman" w:hAnsi="Times New Roman" w:cs="Times New Roman"/>
         </w:rPr>
-        <w:t xml:space="preserve"> there shouldn’t be any problems. However, if you must edit by hand, it’s necessary to follow</w:t>
-      </w:r>
-      <w:r>
-        <w:rPr>
-          <w:rFonts w:ascii="Times New Roman" w:hAnsi="Times New Roman" w:cs="Times New Roman"/>
-        </w:rPr>
-        <w:t xml:space="preserve"> these rules:</w:t>
+        <w:t xml:space="preserve"> there shouldn’t be any problems. However, if you must edit by hand, it’s necessary to follow these rules:</w:t>
       </w:r>
     </w:p>
     <w:p>
@@ -298,6 +286,14 @@
           <w:color w:val="000000"/>
           <w:shd w:val="clear" w:color="auto" w:fill="FFFFFF"/>
         </w:rPr>
+        <w:t xml:space="preserve">In general, it would be preferable for you to use a text editor like WordPad or Vim rather than Word. That way what you type is what you get. </w:t>
+      </w:r>
+      <w:r>
+        <w:rPr>
+          <w:rFonts w:ascii="Times New Roman" w:eastAsia="Times New Roman" w:hAnsi="Times New Roman" w:cs="Times New Roman"/>
+          <w:color w:val="000000"/>
+          <w:shd w:val="clear" w:color="auto" w:fill="FFFFFF"/>
+        </w:rPr>
         <w:t xml:space="preserve">Please don’t save or store sorted files in Word (.doc </w:t>
       </w:r>
       <w:proofErr w:type="gramStart"/>
@@ -454,6 +450,8 @@
         </w:rPr>
         <w:t>Please don't modify the existing text items in the sorted output. For example, someone added ":  (CAN WE CHANGE THIS TO PLACEHOLDER BLANK?)​" to a recent item. The problem with this is that we use software to match what's in the original maps (and derived data files) to items in the output from the sorted output, and when you change the text on any of those items, it no longer matches. The software isn't smart enough to say, "Oh, someone made a note to herself here": it just responds with "no match found" even though the item (and then some) is in there. Feel free to make notes about improving the text, but not in the sorted output. </w:t>
       </w:r>
+      <w:bookmarkStart w:id="0" w:name="_GoBack"/>
+      <w:bookmarkEnd w:id="0"/>
     </w:p>
     <w:p>
       <w:pPr>
@@ -572,6 +570,7 @@
           <w:color w:val="000000"/>
           <w:shd w:val="clear" w:color="auto" w:fill="FFFFFF"/>
         </w:rPr>
+        <w:lastRenderedPageBreak/>
         <w:t xml:space="preserve">Note that every code is expected to have a colon after it. Make sure there are no spaces after the code and before the “:” colon. </w:t>
       </w:r>
     </w:p>
@@ -592,7 +591,6 @@
           <w:color w:val="000000"/>
           <w:shd w:val="clear" w:color="auto" w:fill="FFFFFF"/>
         </w:rPr>
-        <w:lastRenderedPageBreak/>
         <w:t>All codes must be unique, and this is necessary even when the sorting has been split by ring for convenience, i.e., into</w:t>
       </w:r>
       <w:r>
@@ -709,15 +707,47 @@
           <w:color w:val="000000"/>
           <w:shd w:val="clear" w:color="auto" w:fill="FFFFFF"/>
         </w:rPr>
-        <w:t xml:space="preserve">Don’t use embedded double quotes in codes. The processing software puts quotes around text elements, and if there are quotes inside the quotes it gets confused. </w:t>
-      </w:r>
-      <w:r>
-        <w:rPr>
-          <w:rFonts w:ascii="Times New Roman" w:eastAsia="Times New Roman" w:hAnsi="Times New Roman" w:cs="Times New Roman"/>
-          <w:color w:val="000000"/>
-          <w:shd w:val="clear" w:color="auto" w:fill="FFFFFF"/>
-        </w:rPr>
-        <w:t>For example: “When Bob said “Stop!”</w:t>
+        <w:t>Don’t use embedded double quotes in codes. The processing software puts quotes around text elements, and if there are quotes inside the quotes it gets confused</w:t>
+      </w:r>
+      <w:r>
+        <w:rPr>
+          <w:rFonts w:ascii="Times New Roman" w:eastAsia="Times New Roman" w:hAnsi="Times New Roman" w:cs="Times New Roman"/>
+          <w:color w:val="000000"/>
+          <w:shd w:val="clear" w:color="auto" w:fill="FFFFFF"/>
+        </w:rPr>
+        <w:t>, as do humans</w:t>
+      </w:r>
+      <w:r>
+        <w:rPr>
+          <w:rFonts w:ascii="Times New Roman" w:eastAsia="Times New Roman" w:hAnsi="Times New Roman" w:cs="Times New Roman"/>
+          <w:color w:val="000000"/>
+          <w:shd w:val="clear" w:color="auto" w:fill="FFFFFF"/>
+        </w:rPr>
+        <w:t xml:space="preserve">. </w:t>
+      </w:r>
+      <w:r>
+        <w:rPr>
+          <w:rFonts w:ascii="Times New Roman" w:eastAsia="Times New Roman" w:hAnsi="Times New Roman" w:cs="Times New Roman"/>
+          <w:color w:val="000000"/>
+          <w:shd w:val="clear" w:color="auto" w:fill="FFFFFF"/>
+        </w:rPr>
+        <w:t xml:space="preserve">For example: </w:t>
+      </w:r>
+      <w:r>
+        <w:rPr>
+          <w:rFonts w:ascii="Times New Roman" w:eastAsia="Times New Roman" w:hAnsi="Times New Roman" w:cs="Times New Roman"/>
+          <w:color w:val="000000"/>
+          <w:shd w:val="clear" w:color="auto" w:fill="FFFFFF"/>
+        </w:rPr>
+        <w:t xml:space="preserve">don't write </w:t>
+      </w:r>
+      <w:r>
+        <w:rPr>
+          <w:rFonts w:ascii="Times New Roman" w:eastAsia="Times New Roman" w:hAnsi="Times New Roman" w:cs="Times New Roman"/>
+          <w:color w:val="000000"/>
+          <w:shd w:val="clear" w:color="auto" w:fill="FFFFFF"/>
+        </w:rPr>
+        <w:t>"When Bob said "Stop!"</w:t>
       </w:r>
       <w:proofErr w:type="gramStart"/>
       <w:r>
@@ -726,7 +756,7 @@
           <w:color w:val="000000"/>
           <w:shd w:val="clear" w:color="auto" w:fill="FFFFFF"/>
         </w:rPr>
-        <w:t>”.</w:t>
+        <w:t>".</w:t>
       </w:r>
       <w:proofErr w:type="gramEnd"/>
       <w:r>
@@ -735,8 +765,309 @@
           <w:color w:val="000000"/>
           <w:shd w:val="clear" w:color="auto" w:fill="FFFFFF"/>
         </w:rPr>
-        <w:t xml:space="preserve"> It’s ok to use single quotes: “When Bob said ‘Stop!’” just like we do with embedded quotes in English.</w:t>
-      </w:r>
+        <w:t xml:space="preserve"> It’s ok to use single quotes: "When Bob said </w:t>
+      </w:r>
+      <w:r>
+        <w:rPr>
+          <w:rFonts w:ascii="Times New Roman" w:hAnsi="Times New Roman" w:cs="Times New Roman"/>
+          <w:color w:val="000000"/>
+        </w:rPr>
+        <w:t>'</w:t>
+      </w:r>
+      <w:r>
+        <w:rPr>
+          <w:rFonts w:ascii="Times New Roman" w:eastAsia="Times New Roman" w:hAnsi="Times New Roman" w:cs="Times New Roman"/>
+          <w:color w:val="000000"/>
+          <w:shd w:val="clear" w:color="auto" w:fill="FFFFFF"/>
+        </w:rPr>
+        <w:t>Stop!</w:t>
+      </w:r>
+      <w:r>
+        <w:rPr>
+          <w:rFonts w:ascii="Times New Roman" w:hAnsi="Times New Roman" w:cs="Times New Roman"/>
+          <w:color w:val="000000"/>
+        </w:rPr>
+        <w:t>'</w:t>
+      </w:r>
+      <w:r>
+        <w:rPr>
+          <w:rFonts w:ascii="Times New Roman" w:eastAsia="Times New Roman" w:hAnsi="Times New Roman" w:cs="Times New Roman"/>
+          <w:color w:val="000000"/>
+          <w:shd w:val="clear" w:color="auto" w:fill="FFFFFF"/>
+        </w:rPr>
+        <w:t>"</w:t>
+      </w:r>
+      <w:r>
+        <w:rPr>
+          <w:rFonts w:ascii="Times New Roman" w:eastAsia="Times New Roman" w:hAnsi="Times New Roman" w:cs="Times New Roman"/>
+          <w:color w:val="000000"/>
+          <w:shd w:val="clear" w:color="auto" w:fill="FFFFFF"/>
+        </w:rPr>
+        <w:t xml:space="preserve"> just like we do with embedded quotes in English.</w:t>
+      </w:r>
+      <w:r>
+        <w:rPr>
+          <w:rFonts w:ascii="Times New Roman" w:eastAsia="Times New Roman" w:hAnsi="Times New Roman" w:cs="Times New Roman"/>
+          <w:color w:val="000000"/>
+          <w:shd w:val="clear" w:color="auto" w:fill="FFFFFF"/>
+        </w:rPr>
+        <w:t xml:space="preserve"> </w:t>
+      </w:r>
+    </w:p>
+    <w:p>
+      <w:pPr>
+        <w:pStyle w:val="ListParagraph"/>
+        <w:numPr>
+          <w:ilvl w:val="0"/>
+          <w:numId w:val="1"/>
+        </w:numPr>
+        <w:rPr>
+          <w:rFonts w:ascii="Times New Roman" w:hAnsi="Times New Roman" w:cs="Times New Roman"/>
+        </w:rPr>
+      </w:pPr>
+      <w:r>
+        <w:rPr>
+          <w:rFonts w:ascii="Times New Roman" w:eastAsia="Times New Roman" w:hAnsi="Times New Roman" w:cs="Times New Roman"/>
+          <w:color w:val="000000"/>
+          <w:shd w:val="clear" w:color="auto" w:fill="FFFFFF"/>
+        </w:rPr>
+        <w:t>Also, please use the straight vanilla single- and double-quotes like we’re using in the example just above, rather than the fancy curly quotes that Word often puts in.</w:t>
+      </w:r>
+      <w:r>
+        <w:rPr>
+          <w:rFonts w:ascii="Times New Roman" w:eastAsia="Times New Roman" w:hAnsi="Times New Roman" w:cs="Times New Roman"/>
+          <w:color w:val="000000"/>
+          <w:shd w:val="clear" w:color="auto" w:fill="FFFFFF"/>
+        </w:rPr>
+        <w:t xml:space="preserve"> Again, use a text editor like WordPad or Vim or, if you must use Word:</w:t>
+      </w:r>
+    </w:p>
+    <w:p>
+      <w:pPr>
+        <w:pStyle w:val="ListParagraph"/>
+        <w:numPr>
+          <w:ilvl w:val="1"/>
+          <w:numId w:val="1"/>
+        </w:numPr>
+        <w:rPr>
+          <w:rFonts w:ascii="Times New Roman" w:hAnsi="Times New Roman" w:cs="Times New Roman"/>
+        </w:rPr>
+      </w:pPr>
+      <w:r>
+        <w:rPr>
+          <w:rFonts w:ascii="Times New Roman" w:eastAsia="Times New Roman" w:hAnsi="Times New Roman" w:cs="Times New Roman"/>
+          <w:color w:val="333333"/>
+          <w:shd w:val="clear" w:color="auto" w:fill="FFFFFF"/>
+        </w:rPr>
+        <w:t xml:space="preserve">From the </w:t>
+      </w:r>
+      <w:r>
+        <w:rPr>
+          <w:rFonts w:ascii="Times New Roman" w:eastAsia="Times New Roman" w:hAnsi="Times New Roman" w:cs="Times New Roman"/>
+          <w:color w:val="333333"/>
+          <w:shd w:val="clear" w:color="auto" w:fill="FFFFFF"/>
+        </w:rPr>
+        <w:t>“</w:t>
+      </w:r>
+      <w:r>
+        <w:rPr>
+          <w:rFonts w:ascii="Times New Roman" w:eastAsia="Times New Roman" w:hAnsi="Times New Roman" w:cs="Times New Roman"/>
+          <w:color w:val="333333"/>
+          <w:shd w:val="clear" w:color="auto" w:fill="FFFFFF"/>
+        </w:rPr>
+        <w:t>Tools</w:t>
+      </w:r>
+      <w:r>
+        <w:rPr>
+          <w:rFonts w:ascii="Times New Roman" w:eastAsia="Times New Roman" w:hAnsi="Times New Roman" w:cs="Times New Roman"/>
+          <w:color w:val="333333"/>
+          <w:shd w:val="clear" w:color="auto" w:fill="FFFFFF"/>
+        </w:rPr>
+        <w:t>”</w:t>
+      </w:r>
+      <w:r>
+        <w:rPr>
+          <w:rFonts w:ascii="Times New Roman" w:eastAsia="Times New Roman" w:hAnsi="Times New Roman" w:cs="Times New Roman"/>
+          <w:color w:val="333333"/>
+          <w:shd w:val="clear" w:color="auto" w:fill="FFFFFF"/>
+        </w:rPr>
+        <w:t xml:space="preserve"> menus, select </w:t>
+      </w:r>
+      <w:r>
+        <w:rPr>
+          <w:rFonts w:ascii="Times New Roman" w:eastAsia="Times New Roman" w:hAnsi="Times New Roman" w:cs="Times New Roman"/>
+          <w:color w:val="333333"/>
+          <w:shd w:val="clear" w:color="auto" w:fill="FFFFFF"/>
+        </w:rPr>
+        <w:t>“</w:t>
+      </w:r>
+      <w:r>
+        <w:rPr>
+          <w:rFonts w:ascii="Times New Roman" w:eastAsia="Times New Roman" w:hAnsi="Times New Roman" w:cs="Times New Roman"/>
+          <w:color w:val="333333"/>
+          <w:shd w:val="clear" w:color="auto" w:fill="FFFFFF"/>
+        </w:rPr>
+        <w:t>AutoCorrect</w:t>
+      </w:r>
+      <w:r>
+        <w:rPr>
+          <w:rFonts w:ascii="Times New Roman" w:eastAsia="Times New Roman" w:hAnsi="Times New Roman" w:cs="Times New Roman"/>
+          <w:color w:val="333333"/>
+          <w:shd w:val="clear" w:color="auto" w:fill="FFFFFF"/>
+        </w:rPr>
+        <w:t>…”</w:t>
+      </w:r>
+    </w:p>
+    <w:p>
+      <w:pPr>
+        <w:pStyle w:val="ListParagraph"/>
+        <w:numPr>
+          <w:ilvl w:val="1"/>
+          <w:numId w:val="1"/>
+        </w:numPr>
+        <w:rPr>
+          <w:rFonts w:ascii="Times New Roman" w:hAnsi="Times New Roman" w:cs="Times New Roman"/>
+        </w:rPr>
+      </w:pPr>
+      <w:r>
+        <w:rPr>
+          <w:rFonts w:ascii="Times New Roman" w:eastAsia="Times New Roman" w:hAnsi="Times New Roman" w:cs="Times New Roman"/>
+          <w:color w:val="333333"/>
+          <w:shd w:val="clear" w:color="auto" w:fill="FFFFFF"/>
+        </w:rPr>
+        <w:t xml:space="preserve">Click on the </w:t>
+      </w:r>
+      <w:r>
+        <w:rPr>
+          <w:rFonts w:ascii="Times New Roman" w:eastAsia="Times New Roman" w:hAnsi="Times New Roman" w:cs="Times New Roman"/>
+          <w:color w:val="333333"/>
+          <w:shd w:val="clear" w:color="auto" w:fill="FFFFFF"/>
+        </w:rPr>
+        <w:t>“</w:t>
+      </w:r>
+      <w:r>
+        <w:rPr>
+          <w:rFonts w:ascii="Times New Roman" w:eastAsia="Times New Roman" w:hAnsi="Times New Roman" w:cs="Times New Roman"/>
+          <w:color w:val="333333"/>
+          <w:shd w:val="clear" w:color="auto" w:fill="FFFFFF"/>
+        </w:rPr>
+        <w:t>AutoFormat As You Type</w:t>
+      </w:r>
+      <w:r>
+        <w:rPr>
+          <w:rFonts w:ascii="Times New Roman" w:eastAsia="Times New Roman" w:hAnsi="Times New Roman" w:cs="Times New Roman"/>
+          <w:color w:val="333333"/>
+          <w:shd w:val="clear" w:color="auto" w:fill="FFFFFF"/>
+        </w:rPr>
+        <w:t>”</w:t>
+      </w:r>
+      <w:r>
+        <w:rPr>
+          <w:rFonts w:ascii="Times New Roman" w:eastAsia="Times New Roman" w:hAnsi="Times New Roman" w:cs="Times New Roman"/>
+          <w:color w:val="333333"/>
+          <w:shd w:val="clear" w:color="auto" w:fill="FFFFFF"/>
+        </w:rPr>
+        <w:t xml:space="preserve"> tab</w:t>
+      </w:r>
+    </w:p>
+    <w:p>
+      <w:pPr>
+        <w:pStyle w:val="ListParagraph"/>
+        <w:numPr>
+          <w:ilvl w:val="1"/>
+          <w:numId w:val="1"/>
+        </w:numPr>
+        <w:rPr>
+          <w:rFonts w:ascii="Times New Roman" w:hAnsi="Times New Roman" w:cs="Times New Roman"/>
+        </w:rPr>
+      </w:pPr>
+      <w:r>
+        <w:rPr>
+          <w:rFonts w:ascii="Times New Roman" w:eastAsia="Times New Roman" w:hAnsi="Times New Roman" w:cs="Times New Roman"/>
+          <w:color w:val="333333"/>
+          <w:shd w:val="clear" w:color="auto" w:fill="FFFFFF"/>
+        </w:rPr>
+        <w:t xml:space="preserve">Under </w:t>
+      </w:r>
+      <w:r>
+        <w:rPr>
+          <w:rFonts w:ascii="Times New Roman" w:eastAsia="Times New Roman" w:hAnsi="Times New Roman" w:cs="Times New Roman"/>
+          <w:color w:val="333333"/>
+          <w:shd w:val="clear" w:color="auto" w:fill="FFFFFF"/>
+        </w:rPr>
+        <w:t>“</w:t>
+      </w:r>
+      <w:r>
+        <w:rPr>
+          <w:rFonts w:ascii="Times New Roman" w:eastAsia="Times New Roman" w:hAnsi="Times New Roman" w:cs="Times New Roman"/>
+          <w:color w:val="333333"/>
+          <w:shd w:val="clear" w:color="auto" w:fill="FFFFFF"/>
+        </w:rPr>
+        <w:t>Replace as you type</w:t>
+      </w:r>
+      <w:r>
+        <w:rPr>
+          <w:rFonts w:ascii="Times New Roman" w:eastAsia="Times New Roman" w:hAnsi="Times New Roman" w:cs="Times New Roman"/>
+          <w:color w:val="333333"/>
+          <w:shd w:val="clear" w:color="auto" w:fill="FFFFFF"/>
+        </w:rPr>
+        <w:t>”</w:t>
+      </w:r>
+      <w:r>
+        <w:rPr>
+          <w:rFonts w:ascii="Times New Roman" w:eastAsia="Times New Roman" w:hAnsi="Times New Roman" w:cs="Times New Roman"/>
+          <w:color w:val="333333"/>
+          <w:shd w:val="clear" w:color="auto" w:fill="FFFFFF"/>
+        </w:rPr>
+        <w:t xml:space="preserve">, uncheck </w:t>
+      </w:r>
+      <w:r>
+        <w:rPr>
+          <w:rFonts w:ascii="Times New Roman" w:eastAsia="Times New Roman" w:hAnsi="Times New Roman" w:cs="Times New Roman"/>
+          <w:color w:val="333333"/>
+          <w:shd w:val="clear" w:color="auto" w:fill="FFFFFF"/>
+        </w:rPr>
+        <w:t>“’</w:t>
+      </w:r>
+      <w:r>
+        <w:rPr>
+          <w:rFonts w:ascii="Times New Roman" w:eastAsia="Times New Roman" w:hAnsi="Times New Roman" w:cs="Times New Roman"/>
+          <w:color w:val="333333"/>
+          <w:shd w:val="clear" w:color="auto" w:fill="FFFFFF"/>
+        </w:rPr>
+        <w:t>Straight quot</w:t>
+      </w:r>
+      <w:r>
+        <w:rPr>
+          <w:rFonts w:ascii="Times New Roman" w:eastAsia="Times New Roman" w:hAnsi="Times New Roman" w:cs="Times New Roman"/>
+          <w:color w:val="333333"/>
+          <w:shd w:val="clear" w:color="auto" w:fill="FFFFFF"/>
+        </w:rPr>
+        <w:t>ation marks’</w:t>
+      </w:r>
+      <w:r>
+        <w:rPr>
+          <w:rFonts w:ascii="Times New Roman" w:eastAsia="Times New Roman" w:hAnsi="Times New Roman" w:cs="Times New Roman"/>
+          <w:color w:val="333333"/>
+          <w:shd w:val="clear" w:color="auto" w:fill="FFFFFF"/>
+        </w:rPr>
+        <w:t xml:space="preserve"> with </w:t>
+      </w:r>
+      <w:r>
+        <w:rPr>
+          <w:rFonts w:ascii="Times New Roman" w:eastAsia="Times New Roman" w:hAnsi="Times New Roman" w:cs="Times New Roman"/>
+          <w:color w:val="333333"/>
+          <w:shd w:val="clear" w:color="auto" w:fill="FFFFFF"/>
+        </w:rPr>
+        <w:t>‘smart quotation marks’”.</w:t>
+      </w:r>
+    </w:p>
+    <w:p>
+      <w:pPr>
+        <w:rPr>
+          <w:rFonts w:ascii="Times New Roman" w:hAnsi="Times New Roman" w:cs="Times New Roman"/>
+        </w:rPr>
+      </w:pPr>
     </w:p>
     <w:p>
       <w:pPr>
@@ -771,8 +1102,6 @@
           <w:rFonts w:ascii="Times New Roman" w:hAnsi="Times New Roman" w:cs="Times New Roman"/>
         </w:rPr>
       </w:pPr>
-      <w:bookmarkStart w:id="0" w:name="_GoBack"/>
-      <w:bookmarkEnd w:id="0"/>
     </w:p>
     <w:p>
       <w:pPr>

</xml_diff>